<commit_message>
Prepared book for github hosting
</commit_message>
<xml_diff>
--- a/Rosegate Table 1.docx
+++ b/Rosegate Table 1.docx
@@ -49,7 +49,7 @@
                 <w:b/>
                 <w:sz w:val="22"/>
                 <w:szCs w:val="22"/>
-                <w:color w:val="111111"/>
+                <w:color w:val="000000"/>
               </w:rPr>
               <w:t xml:space="preserve">Site</w:t>
             </w:r>
@@ -82,7 +82,7 @@
                 <w:b/>
                 <w:sz w:val="22"/>
                 <w:szCs w:val="22"/>
-                <w:color w:val="111111"/>
+                <w:color w:val="000000"/>
               </w:rPr>
               <w:t xml:space="preserve">Period</w:t>
             </w:r>
@@ -115,7 +115,7 @@
                 <w:b/>
                 <w:sz w:val="22"/>
                 <w:szCs w:val="22"/>
-                <w:color w:val="111111"/>
+                <w:color w:val="000000"/>
               </w:rPr>
               <w:t xml:space="preserve">Total Projectile Points</w:t>
             </w:r>
@@ -148,7 +148,7 @@
                 <w:b/>
                 <w:sz w:val="22"/>
                 <w:szCs w:val="22"/>
-                <w:color w:val="111111"/>
+                <w:color w:val="000000"/>
               </w:rPr>
               <w:t xml:space="preserve">Total Rosegate Points</w:t>
             </w:r>
@@ -181,7 +181,7 @@
                 <w:b/>
                 <w:sz w:val="22"/>
                 <w:szCs w:val="22"/>
-                <w:color w:val="111111"/>
+                <w:color w:val="000000"/>
               </w:rPr>
               <w:t xml:space="preserve">Total Dart Points</w:t>
             </w:r>
@@ -214,7 +214,7 @@
                 <w:b/>
                 <w:sz w:val="22"/>
                 <w:szCs w:val="22"/>
-                <w:color w:val="111111"/>
+                <w:color w:val="000000"/>
               </w:rPr>
               <w:t xml:space="preserve">References</w:t>
             </w:r>
@@ -251,7 +251,7 @@
                 <w:rFonts w:ascii="Arial" w:hAnsi="Arial" w:eastAsia="Arial" w:cs="Arial"/>
                 <w:sz w:val="22"/>
                 <w:szCs w:val="22"/>
-                <w:color w:val="111111"/>
+                <w:color w:val="000000"/>
               </w:rPr>
               <w:t xml:space="preserve">American Fork Cave (42UT135)</w:t>
             </w:r>
@@ -282,7 +282,7 @@
                 <w:rFonts w:ascii="Arial" w:hAnsi="Arial" w:eastAsia="Arial" w:cs="Arial"/>
                 <w:sz w:val="22"/>
                 <w:szCs w:val="22"/>
-                <w:color w:val="111111"/>
+                <w:color w:val="000000"/>
               </w:rPr>
               <w:t xml:space="preserve">Mixed</w:t>
             </w:r>
@@ -313,7 +313,7 @@
                 <w:rFonts w:ascii="Arial" w:hAnsi="Arial" w:eastAsia="Arial" w:cs="Arial"/>
                 <w:sz w:val="22"/>
                 <w:szCs w:val="22"/>
-                <w:color w:val="111111"/>
+                <w:color w:val="000000"/>
               </w:rPr>
               <w:t xml:space="preserve">115       </w:t>
             </w:r>
@@ -344,7 +344,7 @@
                 <w:rFonts w:ascii="Arial" w:hAnsi="Arial" w:eastAsia="Arial" w:cs="Arial"/>
                 <w:sz w:val="22"/>
                 <w:szCs w:val="22"/>
-                <w:color w:val="111111"/>
+                <w:color w:val="000000"/>
               </w:rPr>
               <w:t xml:space="preserve">57</w:t>
             </w:r>
@@ -375,7 +375,7 @@
                 <w:rFonts w:ascii="Arial" w:hAnsi="Arial" w:eastAsia="Arial" w:cs="Arial"/>
                 <w:sz w:val="22"/>
                 <w:szCs w:val="22"/>
-                <w:color w:val="111111"/>
+                <w:color w:val="000000"/>
               </w:rPr>
               <w:t xml:space="preserve">42</w:t>
             </w:r>
@@ -406,7 +406,7 @@
                 <w:rFonts w:ascii="Arial" w:hAnsi="Arial" w:eastAsia="Arial" w:cs="Arial"/>
                 <w:sz w:val="22"/>
                 <w:szCs w:val="22"/>
-                <w:color w:val="111111"/>
+                <w:color w:val="000000"/>
               </w:rPr>
               <w:t xml:space="preserve">Janetski and Smith 2006</w:t>
             </w:r>
@@ -441,7 +441,7 @@
                 <w:rFonts w:ascii="Arial" w:hAnsi="Arial" w:eastAsia="Arial" w:cs="Arial"/>
                 <w:sz w:val="22"/>
                 <w:szCs w:val="22"/>
-                <w:color w:val="111111"/>
+                <w:color w:val="000000"/>
               </w:rPr>
               <w:t xml:space="preserve">Backhoe Village (42SV662)</w:t>
             </w:r>
@@ -470,7 +470,7 @@
                 <w:rFonts w:ascii="Arial" w:hAnsi="Arial" w:eastAsia="Arial" w:cs="Arial"/>
                 <w:sz w:val="22"/>
                 <w:szCs w:val="22"/>
-                <w:color w:val="111111"/>
+                <w:color w:val="000000"/>
               </w:rPr>
               <w:t xml:space="preserve">Mixed</w:t>
             </w:r>
@@ -499,7 +499,7 @@
                 <w:rFonts w:ascii="Arial" w:hAnsi="Arial" w:eastAsia="Arial" w:cs="Arial"/>
                 <w:sz w:val="22"/>
                 <w:szCs w:val="22"/>
-                <w:color w:val="111111"/>
+                <w:color w:val="000000"/>
               </w:rPr>
               <w:t xml:space="preserve">51       </w:t>
             </w:r>
@@ -528,7 +528,7 @@
                 <w:rFonts w:ascii="Arial" w:hAnsi="Arial" w:eastAsia="Arial" w:cs="Arial"/>
                 <w:sz w:val="22"/>
                 <w:szCs w:val="22"/>
-                <w:color w:val="111111"/>
+                <w:color w:val="000000"/>
               </w:rPr>
               <w:t xml:space="preserve">46</w:t>
             </w:r>
@@ -557,7 +557,7 @@
                 <w:rFonts w:ascii="Arial" w:hAnsi="Arial" w:eastAsia="Arial" w:cs="Arial"/>
                 <w:sz w:val="22"/>
                 <w:szCs w:val="22"/>
-                <w:color w:val="111111"/>
+                <w:color w:val="000000"/>
               </w:rPr>
               <w:t xml:space="preserve">0</w:t>
             </w:r>
@@ -586,7 +586,7 @@
                 <w:rFonts w:ascii="Arial" w:hAnsi="Arial" w:eastAsia="Arial" w:cs="Arial"/>
                 <w:sz w:val="22"/>
                 <w:szCs w:val="22"/>
-                <w:color w:val="111111"/>
+                <w:color w:val="000000"/>
               </w:rPr>
               <w:t xml:space="preserve">Seddon 2001</w:t>
             </w:r>
@@ -621,7 +621,7 @@
                 <w:rFonts w:ascii="Arial" w:hAnsi="Arial" w:eastAsia="Arial" w:cs="Arial"/>
                 <w:sz w:val="22"/>
                 <w:szCs w:val="22"/>
-                <w:color w:val="111111"/>
+                <w:color w:val="000000"/>
               </w:rPr>
               <w:t xml:space="preserve">Baker Village (26WP63)</w:t>
             </w:r>
@@ -650,7 +650,7 @@
                 <w:rFonts w:ascii="Arial" w:hAnsi="Arial" w:eastAsia="Arial" w:cs="Arial"/>
                 <w:sz w:val="22"/>
                 <w:szCs w:val="22"/>
-                <w:color w:val="111111"/>
+                <w:color w:val="000000"/>
               </w:rPr>
               <w:t xml:space="preserve">Late</w:t>
             </w:r>
@@ -679,7 +679,7 @@
                 <w:rFonts w:ascii="Arial" w:hAnsi="Arial" w:eastAsia="Arial" w:cs="Arial"/>
                 <w:sz w:val="22"/>
                 <w:szCs w:val="22"/>
-                <w:color w:val="111111"/>
+                <w:color w:val="000000"/>
               </w:rPr>
               <w:t xml:space="preserve">546       </w:t>
             </w:r>
@@ -708,7 +708,7 @@
                 <w:rFonts w:ascii="Arial" w:hAnsi="Arial" w:eastAsia="Arial" w:cs="Arial"/>
                 <w:sz w:val="22"/>
                 <w:szCs w:val="22"/>
-                <w:color w:val="111111"/>
+                <w:color w:val="000000"/>
               </w:rPr>
               <w:t xml:space="preserve">142</w:t>
             </w:r>
@@ -737,7 +737,7 @@
                 <w:rFonts w:ascii="Arial" w:hAnsi="Arial" w:eastAsia="Arial" w:cs="Arial"/>
                 <w:sz w:val="22"/>
                 <w:szCs w:val="22"/>
-                <w:color w:val="111111"/>
+                <w:color w:val="000000"/>
               </w:rPr>
               <w:t xml:space="preserve">7</w:t>
             </w:r>
@@ -766,7 +766,7 @@
                 <w:rFonts w:ascii="Arial" w:hAnsi="Arial" w:eastAsia="Arial" w:cs="Arial"/>
                 <w:sz w:val="22"/>
                 <w:szCs w:val="22"/>
-                <w:color w:val="111111"/>
+                <w:color w:val="000000"/>
               </w:rPr>
               <w:t xml:space="preserve">Wilde and Soper 1999</w:t>
             </w:r>
@@ -801,7 +801,7 @@
                 <w:rFonts w:ascii="Arial" w:hAnsi="Arial" w:eastAsia="Arial" w:cs="Arial"/>
                 <w:sz w:val="22"/>
                 <w:szCs w:val="22"/>
-                <w:color w:val="111111"/>
+                <w:color w:val="000000"/>
               </w:rPr>
               <w:t xml:space="preserve">Block 49 (42SL98)</w:t>
             </w:r>
@@ -830,7 +830,7 @@
                 <w:rFonts w:ascii="Arial" w:hAnsi="Arial" w:eastAsia="Arial" w:cs="Arial"/>
                 <w:sz w:val="22"/>
                 <w:szCs w:val="22"/>
-                <w:color w:val="111111"/>
+                <w:color w:val="000000"/>
               </w:rPr>
               <w:t xml:space="preserve">Late</w:t>
             </w:r>
@@ -859,7 +859,7 @@
                 <w:rFonts w:ascii="Arial" w:hAnsi="Arial" w:eastAsia="Arial" w:cs="Arial"/>
                 <w:sz w:val="22"/>
                 <w:szCs w:val="22"/>
-                <w:color w:val="111111"/>
+                <w:color w:val="000000"/>
               </w:rPr>
               <w:t xml:space="preserve">35       </w:t>
             </w:r>
@@ -888,7 +888,7 @@
                 <w:rFonts w:ascii="Arial" w:hAnsi="Arial" w:eastAsia="Arial" w:cs="Arial"/>
                 <w:sz w:val="22"/>
                 <w:szCs w:val="22"/>
-                <w:color w:val="111111"/>
+                <w:color w:val="000000"/>
               </w:rPr>
               <w:t xml:space="preserve">12</w:t>
             </w:r>
@@ -917,7 +917,7 @@
                 <w:rFonts w:ascii="Arial" w:hAnsi="Arial" w:eastAsia="Arial" w:cs="Arial"/>
                 <w:sz w:val="22"/>
                 <w:szCs w:val="22"/>
-                <w:color w:val="111111"/>
+                <w:color w:val="000000"/>
               </w:rPr>
               <w:t xml:space="preserve">3</w:t>
             </w:r>
@@ -946,7 +946,7 @@
                 <w:rFonts w:ascii="Arial" w:hAnsi="Arial" w:eastAsia="Arial" w:cs="Arial"/>
                 <w:sz w:val="22"/>
                 <w:szCs w:val="22"/>
-                <w:color w:val="111111"/>
+                <w:color w:val="000000"/>
               </w:rPr>
               <w:t xml:space="preserve">Talbot et al 2004</w:t>
             </w:r>
@@ -981,7 +981,7 @@
                 <w:rFonts w:ascii="Arial" w:hAnsi="Arial" w:eastAsia="Arial" w:cs="Arial"/>
                 <w:sz w:val="22"/>
                 <w:szCs w:val="22"/>
-                <w:color w:val="111111"/>
+                <w:color w:val="000000"/>
               </w:rPr>
               <w:t xml:space="preserve">Bull Creek$^a$</w:t>
             </w:r>
@@ -1010,7 +1010,7 @@
                 <w:rFonts w:ascii="Arial" w:hAnsi="Arial" w:eastAsia="Arial" w:cs="Arial"/>
                 <w:sz w:val="22"/>
                 <w:szCs w:val="22"/>
-                <w:color w:val="111111"/>
+                <w:color w:val="000000"/>
               </w:rPr>
               <w:t xml:space="preserve">Mixed</w:t>
             </w:r>
@@ -1039,7 +1039,7 @@
                 <w:rFonts w:ascii="Arial" w:hAnsi="Arial" w:eastAsia="Arial" w:cs="Arial"/>
                 <w:sz w:val="22"/>
                 <w:szCs w:val="22"/>
-                <w:color w:val="111111"/>
+                <w:color w:val="000000"/>
               </w:rPr>
               <w:t xml:space="preserve">76       </w:t>
             </w:r>
@@ -1068,7 +1068,7 @@
                 <w:rFonts w:ascii="Arial" w:hAnsi="Arial" w:eastAsia="Arial" w:cs="Arial"/>
                 <w:sz w:val="22"/>
                 <w:szCs w:val="22"/>
-                <w:color w:val="111111"/>
+                <w:color w:val="000000"/>
               </w:rPr>
               <w:t xml:space="preserve">6</w:t>
             </w:r>
@@ -1097,7 +1097,7 @@
                 <w:rFonts w:ascii="Arial" w:hAnsi="Arial" w:eastAsia="Arial" w:cs="Arial"/>
                 <w:sz w:val="22"/>
                 <w:szCs w:val="22"/>
-                <w:color w:val="111111"/>
+                <w:color w:val="000000"/>
               </w:rPr>
               <w:t xml:space="preserve">7</w:t>
             </w:r>
@@ -1126,7 +1126,7 @@
                 <w:rFonts w:ascii="Arial" w:hAnsi="Arial" w:eastAsia="Arial" w:cs="Arial"/>
                 <w:sz w:val="22"/>
                 <w:szCs w:val="22"/>
-                <w:color w:val="111111"/>
+                <w:color w:val="000000"/>
               </w:rPr>
               <w:t xml:space="preserve">Jennings and Sammons-Lohse 1981</w:t>
             </w:r>
@@ -1161,7 +1161,7 @@
                 <w:rFonts w:ascii="Arial" w:hAnsi="Arial" w:eastAsia="Arial" w:cs="Arial"/>
                 <w:sz w:val="22"/>
                 <w:szCs w:val="22"/>
-                <w:color w:val="111111"/>
+                <w:color w:val="000000"/>
               </w:rPr>
               <w:t xml:space="preserve">East Fork Village (42MD974)</w:t>
             </w:r>
@@ -1190,7 +1190,7 @@
                 <w:rFonts w:ascii="Arial" w:hAnsi="Arial" w:eastAsia="Arial" w:cs="Arial"/>
                 <w:sz w:val="22"/>
                 <w:szCs w:val="22"/>
-                <w:color w:val="111111"/>
+                <w:color w:val="000000"/>
               </w:rPr>
               <w:t xml:space="preserve">Mixed</w:t>
             </w:r>
@@ -1219,7 +1219,7 @@
                 <w:rFonts w:ascii="Arial" w:hAnsi="Arial" w:eastAsia="Arial" w:cs="Arial"/>
                 <w:sz w:val="22"/>
                 <w:szCs w:val="22"/>
-                <w:color w:val="111111"/>
+                <w:color w:val="000000"/>
               </w:rPr>
               <w:t xml:space="preserve">38       </w:t>
             </w:r>
@@ -1248,7 +1248,7 @@
                 <w:rFonts w:ascii="Arial" w:hAnsi="Arial" w:eastAsia="Arial" w:cs="Arial"/>
                 <w:sz w:val="22"/>
                 <w:szCs w:val="22"/>
-                <w:color w:val="111111"/>
+                <w:color w:val="000000"/>
               </w:rPr>
               <w:t xml:space="preserve">31</w:t>
             </w:r>
@@ -1277,7 +1277,7 @@
                 <w:rFonts w:ascii="Arial" w:hAnsi="Arial" w:eastAsia="Arial" w:cs="Arial"/>
                 <w:sz w:val="22"/>
                 <w:szCs w:val="22"/>
-                <w:color w:val="111111"/>
+                <w:color w:val="000000"/>
               </w:rPr>
               <w:t xml:space="preserve">1</w:t>
             </w:r>
@@ -1306,7 +1306,7 @@
                 <w:rFonts w:ascii="Arial" w:hAnsi="Arial" w:eastAsia="Arial" w:cs="Arial"/>
                 <w:sz w:val="22"/>
                 <w:szCs w:val="22"/>
-                <w:color w:val="111111"/>
+                <w:color w:val="000000"/>
               </w:rPr>
               <w:t xml:space="preserve">Reed et al. 2005</w:t>
             </w:r>
@@ -1341,7 +1341,7 @@
                 <w:rFonts w:ascii="Arial" w:hAnsi="Arial" w:eastAsia="Arial" w:cs="Arial"/>
                 <w:sz w:val="22"/>
                 <w:szCs w:val="22"/>
-                <w:color w:val="111111"/>
+                <w:color w:val="000000"/>
               </w:rPr>
               <w:t xml:space="preserve">Five Finger Ridge (42SV1686)</w:t>
             </w:r>
@@ -1370,7 +1370,7 @@
                 <w:rFonts w:ascii="Arial" w:hAnsi="Arial" w:eastAsia="Arial" w:cs="Arial"/>
                 <w:sz w:val="22"/>
                 <w:szCs w:val="22"/>
-                <w:color w:val="111111"/>
+                <w:color w:val="000000"/>
               </w:rPr>
               <w:t xml:space="preserve">Late</w:t>
             </w:r>
@@ -1399,7 +1399,7 @@
                 <w:rFonts w:ascii="Arial" w:hAnsi="Arial" w:eastAsia="Arial" w:cs="Arial"/>
                 <w:sz w:val="22"/>
                 <w:szCs w:val="22"/>
-                <w:color w:val="111111"/>
+                <w:color w:val="000000"/>
               </w:rPr>
               <w:t xml:space="preserve">199       </w:t>
             </w:r>
@@ -1428,7 +1428,7 @@
                 <w:rFonts w:ascii="Arial" w:hAnsi="Arial" w:eastAsia="Arial" w:cs="Arial"/>
                 <w:sz w:val="22"/>
                 <w:szCs w:val="22"/>
-                <w:color w:val="111111"/>
+                <w:color w:val="000000"/>
               </w:rPr>
               <w:t xml:space="preserve">73</w:t>
             </w:r>
@@ -1457,7 +1457,7 @@
                 <w:rFonts w:ascii="Arial" w:hAnsi="Arial" w:eastAsia="Arial" w:cs="Arial"/>
                 <w:sz w:val="22"/>
                 <w:szCs w:val="22"/>
-                <w:color w:val="111111"/>
+                <w:color w:val="000000"/>
               </w:rPr>
               <w:t xml:space="preserve">8</w:t>
             </w:r>
@@ -1486,7 +1486,7 @@
                 <w:rFonts w:ascii="Arial" w:hAnsi="Arial" w:eastAsia="Arial" w:cs="Arial"/>
                 <w:sz w:val="22"/>
                 <w:szCs w:val="22"/>
-                <w:color w:val="111111"/>
+                <w:color w:val="000000"/>
               </w:rPr>
               <w:t xml:space="preserve">Talbot et al. 2000</w:t>
             </w:r>
@@ -1521,7 +1521,7 @@
                 <w:rFonts w:ascii="Arial" w:hAnsi="Arial" w:eastAsia="Arial" w:cs="Arial"/>
                 <w:sz w:val="22"/>
                 <w:szCs w:val="22"/>
-                <w:color w:val="111111"/>
+                <w:color w:val="000000"/>
               </w:rPr>
               <w:t xml:space="preserve">Bull Creek$^b$</w:t>
             </w:r>
@@ -1550,7 +1550,7 @@
                 <w:rFonts w:ascii="Arial" w:hAnsi="Arial" w:eastAsia="Arial" w:cs="Arial"/>
                 <w:sz w:val="22"/>
                 <w:szCs w:val="22"/>
-                <w:color w:val="111111"/>
+                <w:color w:val="000000"/>
               </w:rPr>
               <w:t xml:space="preserve">Mixed</w:t>
             </w:r>
@@ -1579,7 +1579,7 @@
                 <w:rFonts w:ascii="Arial" w:hAnsi="Arial" w:eastAsia="Arial" w:cs="Arial"/>
                 <w:sz w:val="22"/>
                 <w:szCs w:val="22"/>
-                <w:color w:val="111111"/>
+                <w:color w:val="000000"/>
               </w:rPr>
               <w:t xml:space="preserve">20       </w:t>
             </w:r>
@@ -1608,7 +1608,7 @@
                 <w:rFonts w:ascii="Arial" w:hAnsi="Arial" w:eastAsia="Arial" w:cs="Arial"/>
                 <w:sz w:val="22"/>
                 <w:szCs w:val="22"/>
-                <w:color w:val="111111"/>
+                <w:color w:val="000000"/>
               </w:rPr>
               <w:t xml:space="preserve">2</w:t>
             </w:r>
@@ -1637,7 +1637,7 @@
                 <w:rFonts w:ascii="Arial" w:hAnsi="Arial" w:eastAsia="Arial" w:cs="Arial"/>
                 <w:sz w:val="22"/>
                 <w:szCs w:val="22"/>
-                <w:color w:val="111111"/>
+                <w:color w:val="000000"/>
               </w:rPr>
               <w:t xml:space="preserve">6</w:t>
             </w:r>
@@ -1666,7 +1666,7 @@
                 <w:rFonts w:ascii="Arial" w:hAnsi="Arial" w:eastAsia="Arial" w:cs="Arial"/>
                 <w:sz w:val="22"/>
                 <w:szCs w:val="22"/>
-                <w:color w:val="111111"/>
+                <w:color w:val="000000"/>
               </w:rPr>
               <w:t xml:space="preserve">Mooney 2014</w:t>
             </w:r>
@@ -1701,7 +1701,7 @@
                 <w:rFonts w:ascii="Arial" w:hAnsi="Arial" w:eastAsia="Arial" w:cs="Arial"/>
                 <w:sz w:val="22"/>
                 <w:szCs w:val="22"/>
-                <w:color w:val="111111"/>
+                <w:color w:val="000000"/>
               </w:rPr>
               <w:t xml:space="preserve">Hinckley Mounds 2 (42UT111)</w:t>
             </w:r>
@@ -1730,7 +1730,7 @@
                 <w:rFonts w:ascii="Arial" w:hAnsi="Arial" w:eastAsia="Arial" w:cs="Arial"/>
                 <w:sz w:val="22"/>
                 <w:szCs w:val="22"/>
-                <w:color w:val="111111"/>
+                <w:color w:val="000000"/>
               </w:rPr>
               <w:t xml:space="preserve">Late</w:t>
             </w:r>
@@ -1759,7 +1759,7 @@
                 <w:rFonts w:ascii="Arial" w:hAnsi="Arial" w:eastAsia="Arial" w:cs="Arial"/>
                 <w:sz w:val="22"/>
                 <w:szCs w:val="22"/>
-                <w:color w:val="111111"/>
+                <w:color w:val="000000"/>
               </w:rPr>
               <w:t xml:space="preserve">41       </w:t>
             </w:r>
@@ -1788,7 +1788,7 @@
                 <w:rFonts w:ascii="Arial" w:hAnsi="Arial" w:eastAsia="Arial" w:cs="Arial"/>
                 <w:sz w:val="22"/>
                 <w:szCs w:val="22"/>
-                <w:color w:val="111111"/>
+                <w:color w:val="000000"/>
               </w:rPr>
               <w:t xml:space="preserve">3</w:t>
             </w:r>
@@ -1817,7 +1817,7 @@
                 <w:rFonts w:ascii="Arial" w:hAnsi="Arial" w:eastAsia="Arial" w:cs="Arial"/>
                 <w:sz w:val="22"/>
                 <w:szCs w:val="22"/>
-                <w:color w:val="111111"/>
+                <w:color w:val="000000"/>
               </w:rPr>
               <w:t xml:space="preserve">9</w:t>
             </w:r>
@@ -1846,7 +1846,7 @@
                 <w:rFonts w:ascii="Arial" w:hAnsi="Arial" w:eastAsia="Arial" w:cs="Arial"/>
                 <w:sz w:val="22"/>
                 <w:szCs w:val="22"/>
-                <w:color w:val="111111"/>
+                <w:color w:val="000000"/>
               </w:rPr>
               <w:t xml:space="preserve">Unpublished data</w:t>
             </w:r>
@@ -1881,7 +1881,7 @@
                 <w:rFonts w:ascii="Arial" w:hAnsi="Arial" w:eastAsia="Arial" w:cs="Arial"/>
                 <w:sz w:val="22"/>
                 <w:szCs w:val="22"/>
-                <w:color w:val="111111"/>
+                <w:color w:val="000000"/>
               </w:rPr>
               <w:t xml:space="preserve">Hunchback Shelter (42BE751)</w:t>
             </w:r>
@@ -1910,7 +1910,7 @@
                 <w:rFonts w:ascii="Arial" w:hAnsi="Arial" w:eastAsia="Arial" w:cs="Arial"/>
                 <w:sz w:val="22"/>
                 <w:szCs w:val="22"/>
-                <w:color w:val="111111"/>
+                <w:color w:val="000000"/>
               </w:rPr>
               <w:t xml:space="preserve">Mixed</w:t>
             </w:r>
@@ -1939,7 +1939,7 @@
                 <w:rFonts w:ascii="Arial" w:hAnsi="Arial" w:eastAsia="Arial" w:cs="Arial"/>
                 <w:sz w:val="22"/>
                 <w:szCs w:val="22"/>
-                <w:color w:val="111111"/>
+                <w:color w:val="000000"/>
               </w:rPr>
               <w:t xml:space="preserve">473       </w:t>
             </w:r>
@@ -1968,7 +1968,7 @@
                 <w:rFonts w:ascii="Arial" w:hAnsi="Arial" w:eastAsia="Arial" w:cs="Arial"/>
                 <w:sz w:val="22"/>
                 <w:szCs w:val="22"/>
-                <w:color w:val="111111"/>
+                <w:color w:val="000000"/>
               </w:rPr>
               <w:t xml:space="preserve">241</w:t>
             </w:r>
@@ -1997,7 +1997,7 @@
                 <w:rFonts w:ascii="Arial" w:hAnsi="Arial" w:eastAsia="Arial" w:cs="Arial"/>
                 <w:sz w:val="22"/>
                 <w:szCs w:val="22"/>
-                <w:color w:val="111111"/>
+                <w:color w:val="000000"/>
               </w:rPr>
               <w:t xml:space="preserve">90</w:t>
             </w:r>
@@ -2026,7 +2026,7 @@
                 <w:rFonts w:ascii="Arial" w:hAnsi="Arial" w:eastAsia="Arial" w:cs="Arial"/>
                 <w:sz w:val="22"/>
                 <w:szCs w:val="22"/>
-                <w:color w:val="111111"/>
+                <w:color w:val="000000"/>
               </w:rPr>
               <w:t xml:space="preserve">Reed et al. 2005</w:t>
             </w:r>
@@ -2061,7 +2061,7 @@
                 <w:rFonts w:ascii="Arial" w:hAnsi="Arial" w:eastAsia="Arial" w:cs="Arial"/>
                 <w:sz w:val="22"/>
                 <w:szCs w:val="22"/>
-                <w:color w:val="111111"/>
+                <w:color w:val="000000"/>
               </w:rPr>
               <w:t xml:space="preserve">Kay's Cabin (42UT813)</w:t>
             </w:r>
@@ -2090,7 +2090,7 @@
                 <w:rFonts w:ascii="Arial" w:hAnsi="Arial" w:eastAsia="Arial" w:cs="Arial"/>
                 <w:sz w:val="22"/>
                 <w:szCs w:val="22"/>
-                <w:color w:val="111111"/>
+                <w:color w:val="000000"/>
               </w:rPr>
               <w:t xml:space="preserve">Late</w:t>
             </w:r>
@@ -2119,7 +2119,7 @@
                 <w:rFonts w:ascii="Arial" w:hAnsi="Arial" w:eastAsia="Arial" w:cs="Arial"/>
                 <w:sz w:val="22"/>
                 <w:szCs w:val="22"/>
-                <w:color w:val="111111"/>
+                <w:color w:val="000000"/>
               </w:rPr>
               <w:t xml:space="preserve">314       </w:t>
             </w:r>
@@ -2148,7 +2148,7 @@
                 <w:rFonts w:ascii="Arial" w:hAnsi="Arial" w:eastAsia="Arial" w:cs="Arial"/>
                 <w:sz w:val="22"/>
                 <w:szCs w:val="22"/>
-                <w:color w:val="111111"/>
+                <w:color w:val="000000"/>
               </w:rPr>
               <w:t xml:space="preserve">26</w:t>
             </w:r>
@@ -2177,7 +2177,7 @@
                 <w:rFonts w:ascii="Arial" w:hAnsi="Arial" w:eastAsia="Arial" w:cs="Arial"/>
                 <w:sz w:val="22"/>
                 <w:szCs w:val="22"/>
-                <w:color w:val="111111"/>
+                <w:color w:val="000000"/>
               </w:rPr>
               <w:t xml:space="preserve">14</w:t>
             </w:r>
@@ -2206,7 +2206,7 @@
                 <w:rFonts w:ascii="Arial" w:hAnsi="Arial" w:eastAsia="Arial" w:cs="Arial"/>
                 <w:sz w:val="22"/>
                 <w:szCs w:val="22"/>
-                <w:color w:val="111111"/>
+                <w:color w:val="000000"/>
               </w:rPr>
               <w:t xml:space="preserve">Janetski 2016</w:t>
             </w:r>
@@ -2241,7 +2241,7 @@
                 <w:rFonts w:ascii="Arial" w:hAnsi="Arial" w:eastAsia="Arial" w:cs="Arial"/>
                 <w:sz w:val="22"/>
                 <w:szCs w:val="22"/>
-                <w:color w:val="111111"/>
+                <w:color w:val="000000"/>
               </w:rPr>
               <w:t xml:space="preserve">Lost Ridge (42UT635)</w:t>
             </w:r>
@@ -2270,7 +2270,7 @@
                 <w:rFonts w:ascii="Arial" w:hAnsi="Arial" w:eastAsia="Arial" w:cs="Arial"/>
                 <w:sz w:val="22"/>
                 <w:szCs w:val="22"/>
-                <w:color w:val="111111"/>
+                <w:color w:val="000000"/>
               </w:rPr>
               <w:t xml:space="preserve">Early</w:t>
             </w:r>
@@ -2299,7 +2299,7 @@
                 <w:rFonts w:ascii="Arial" w:hAnsi="Arial" w:eastAsia="Arial" w:cs="Arial"/>
                 <w:sz w:val="22"/>
                 <w:szCs w:val="22"/>
-                <w:color w:val="111111"/>
+                <w:color w:val="000000"/>
               </w:rPr>
               <w:t xml:space="preserve">10       </w:t>
             </w:r>
@@ -2328,7 +2328,7 @@
                 <w:rFonts w:ascii="Arial" w:hAnsi="Arial" w:eastAsia="Arial" w:cs="Arial"/>
                 <w:sz w:val="22"/>
                 <w:szCs w:val="22"/>
-                <w:color w:val="111111"/>
+                <w:color w:val="000000"/>
               </w:rPr>
               <w:t xml:space="preserve">6</w:t>
             </w:r>
@@ -2357,7 +2357,7 @@
                 <w:rFonts w:ascii="Arial" w:hAnsi="Arial" w:eastAsia="Arial" w:cs="Arial"/>
                 <w:sz w:val="22"/>
                 <w:szCs w:val="22"/>
-                <w:color w:val="111111"/>
+                <w:color w:val="000000"/>
               </w:rPr>
               <w:t xml:space="preserve">4</w:t>
             </w:r>
@@ -2386,7 +2386,7 @@
                 <w:rFonts w:ascii="Arial" w:hAnsi="Arial" w:eastAsia="Arial" w:cs="Arial"/>
                 <w:sz w:val="22"/>
                 <w:szCs w:val="22"/>
-                <w:color w:val="111111"/>
+                <w:color w:val="000000"/>
               </w:rPr>
               <w:t xml:space="preserve">Janetski and Smith 2006</w:t>
             </w:r>
@@ -2421,7 +2421,7 @@
                 <w:rFonts w:ascii="Arial" w:hAnsi="Arial" w:eastAsia="Arial" w:cs="Arial"/>
                 <w:sz w:val="22"/>
                 <w:szCs w:val="22"/>
-                <w:color w:val="111111"/>
+                <w:color w:val="000000"/>
               </w:rPr>
               <w:t xml:space="preserve">Mosquito Willie (42TO137)</w:t>
             </w:r>
@@ -2450,7 +2450,7 @@
                 <w:rFonts w:ascii="Arial" w:hAnsi="Arial" w:eastAsia="Arial" w:cs="Arial"/>
                 <w:sz w:val="22"/>
                 <w:szCs w:val="22"/>
-                <w:color w:val="111111"/>
+                <w:color w:val="000000"/>
               </w:rPr>
               <w:t xml:space="preserve">Early</w:t>
             </w:r>
@@ -2479,7 +2479,7 @@
                 <w:rFonts w:ascii="Arial" w:hAnsi="Arial" w:eastAsia="Arial" w:cs="Arial"/>
                 <w:sz w:val="22"/>
                 <w:szCs w:val="22"/>
-                <w:color w:val="111111"/>
+                <w:color w:val="000000"/>
               </w:rPr>
               <w:t xml:space="preserve">120       </w:t>
             </w:r>
@@ -2508,7 +2508,7 @@
                 <w:rFonts w:ascii="Arial" w:hAnsi="Arial" w:eastAsia="Arial" w:cs="Arial"/>
                 <w:sz w:val="22"/>
                 <w:szCs w:val="22"/>
-                <w:color w:val="111111"/>
+                <w:color w:val="000000"/>
               </w:rPr>
               <w:t xml:space="preserve">104</w:t>
             </w:r>
@@ -2537,7 +2537,7 @@
                 <w:rFonts w:ascii="Arial" w:hAnsi="Arial" w:eastAsia="Arial" w:cs="Arial"/>
                 <w:sz w:val="22"/>
                 <w:szCs w:val="22"/>
-                <w:color w:val="111111"/>
+                <w:color w:val="000000"/>
               </w:rPr>
               <w:t xml:space="preserve">11</w:t>
             </w:r>
@@ -2566,7 +2566,7 @@
                 <w:rFonts w:ascii="Arial" w:hAnsi="Arial" w:eastAsia="Arial" w:cs="Arial"/>
                 <w:sz w:val="22"/>
                 <w:szCs w:val="22"/>
-                <w:color w:val="111111"/>
+                <w:color w:val="000000"/>
               </w:rPr>
               <w:t xml:space="preserve">Young et al. 2008; Janetski 2006</w:t>
             </w:r>
@@ -2601,7 +2601,7 @@
                 <w:rFonts w:ascii="Arial" w:hAnsi="Arial" w:eastAsia="Arial" w:cs="Arial"/>
                 <w:sz w:val="22"/>
                 <w:szCs w:val="22"/>
-                <w:color w:val="111111"/>
+                <w:color w:val="000000"/>
               </w:rPr>
               <w:t xml:space="preserve">Mud Springs Site (42IN218)</w:t>
             </w:r>
@@ -2630,7 +2630,7 @@
                 <w:rFonts w:ascii="Arial" w:hAnsi="Arial" w:eastAsia="Arial" w:cs="Arial"/>
                 <w:sz w:val="22"/>
                 <w:szCs w:val="22"/>
-                <w:color w:val="111111"/>
+                <w:color w:val="000000"/>
               </w:rPr>
               <w:t xml:space="preserve">Late</w:t>
             </w:r>
@@ -2659,7 +2659,7 @@
                 <w:rFonts w:ascii="Arial" w:hAnsi="Arial" w:eastAsia="Arial" w:cs="Arial"/>
                 <w:sz w:val="22"/>
                 <w:szCs w:val="22"/>
-                <w:color w:val="111111"/>
+                <w:color w:val="000000"/>
               </w:rPr>
               <w:t xml:space="preserve">10       </w:t>
             </w:r>
@@ -2688,7 +2688,7 @@
                 <w:rFonts w:ascii="Arial" w:hAnsi="Arial" w:eastAsia="Arial" w:cs="Arial"/>
                 <w:sz w:val="22"/>
                 <w:szCs w:val="22"/>
-                <w:color w:val="111111"/>
+                <w:color w:val="000000"/>
               </w:rPr>
               <w:t xml:space="preserve">3</w:t>
             </w:r>
@@ -2717,7 +2717,7 @@
                 <w:rFonts w:ascii="Arial" w:hAnsi="Arial" w:eastAsia="Arial" w:cs="Arial"/>
                 <w:sz w:val="22"/>
                 <w:szCs w:val="22"/>
-                <w:color w:val="111111"/>
+                <w:color w:val="000000"/>
               </w:rPr>
               <w:t xml:space="preserve">3</w:t>
             </w:r>
@@ -2746,7 +2746,7 @@
                 <w:rFonts w:ascii="Arial" w:hAnsi="Arial" w:eastAsia="Arial" w:cs="Arial"/>
                 <w:sz w:val="22"/>
                 <w:szCs w:val="22"/>
-                <w:color w:val="111111"/>
+                <w:color w:val="000000"/>
               </w:rPr>
               <w:t xml:space="preserve">Reed et al. 2005</w:t>
             </w:r>
@@ -2781,7 +2781,7 @@
                 <w:rFonts w:ascii="Arial" w:hAnsi="Arial" w:eastAsia="Arial" w:cs="Arial"/>
                 <w:sz w:val="22"/>
                 <w:szCs w:val="22"/>
-                <w:color w:val="111111"/>
+                <w:color w:val="000000"/>
               </w:rPr>
               <w:t xml:space="preserve">Paragonah (42IN43)</w:t>
             </w:r>
@@ -2810,7 +2810,7 @@
                 <w:rFonts w:ascii="Arial" w:hAnsi="Arial" w:eastAsia="Arial" w:cs="Arial"/>
                 <w:sz w:val="22"/>
                 <w:szCs w:val="22"/>
-                <w:color w:val="111111"/>
+                <w:color w:val="000000"/>
               </w:rPr>
               <w:t xml:space="preserve">Mixed</w:t>
             </w:r>
@@ -2839,7 +2839,7 @@
                 <w:rFonts w:ascii="Arial" w:hAnsi="Arial" w:eastAsia="Arial" w:cs="Arial"/>
                 <w:sz w:val="22"/>
                 <w:szCs w:val="22"/>
-                <w:color w:val="111111"/>
+                <w:color w:val="000000"/>
               </w:rPr>
               <w:t xml:space="preserve">321       </w:t>
             </w:r>
@@ -2868,7 +2868,7 @@
                 <w:rFonts w:ascii="Arial" w:hAnsi="Arial" w:eastAsia="Arial" w:cs="Arial"/>
                 <w:sz w:val="22"/>
                 <w:szCs w:val="22"/>
-                <w:color w:val="111111"/>
+                <w:color w:val="000000"/>
               </w:rPr>
               <w:t xml:space="preserve">53</w:t>
             </w:r>
@@ -2897,7 +2897,7 @@
                 <w:rFonts w:ascii="Arial" w:hAnsi="Arial" w:eastAsia="Arial" w:cs="Arial"/>
                 <w:sz w:val="22"/>
                 <w:szCs w:val="22"/>
-                <w:color w:val="111111"/>
+                <w:color w:val="000000"/>
               </w:rPr>
               <w:t xml:space="preserve">6</w:t>
             </w:r>
@@ -2926,7 +2926,7 @@
                 <w:rFonts w:ascii="Arial" w:hAnsi="Arial" w:eastAsia="Arial" w:cs="Arial"/>
                 <w:sz w:val="22"/>
                 <w:szCs w:val="22"/>
-                <w:color w:val="111111"/>
+                <w:color w:val="000000"/>
               </w:rPr>
               <w:t xml:space="preserve">Woods 2009</w:t>
             </w:r>
@@ -2961,7 +2961,7 @@
                 <w:rFonts w:ascii="Arial" w:hAnsi="Arial" w:eastAsia="Arial" w:cs="Arial"/>
                 <w:sz w:val="22"/>
                 <w:szCs w:val="22"/>
-                <w:color w:val="111111"/>
+                <w:color w:val="000000"/>
               </w:rPr>
               <w:t xml:space="preserve">Parowan (42IN2262)</w:t>
             </w:r>
@@ -2990,7 +2990,7 @@
                 <w:rFonts w:ascii="Arial" w:hAnsi="Arial" w:eastAsia="Arial" w:cs="Arial"/>
                 <w:sz w:val="22"/>
                 <w:szCs w:val="22"/>
-                <w:color w:val="111111"/>
+                <w:color w:val="000000"/>
               </w:rPr>
               <w:t xml:space="preserve">Mixed</w:t>
             </w:r>
@@ -3019,7 +3019,7 @@
                 <w:rFonts w:ascii="Arial" w:hAnsi="Arial" w:eastAsia="Arial" w:cs="Arial"/>
                 <w:sz w:val="22"/>
                 <w:szCs w:val="22"/>
-                <w:color w:val="111111"/>
+                <w:color w:val="000000"/>
               </w:rPr>
               <w:t xml:space="preserve">390       </w:t>
             </w:r>
@@ -3048,7 +3048,7 @@
                 <w:rFonts w:ascii="Arial" w:hAnsi="Arial" w:eastAsia="Arial" w:cs="Arial"/>
                 <w:sz w:val="22"/>
                 <w:szCs w:val="22"/>
-                <w:color w:val="111111"/>
+                <w:color w:val="000000"/>
               </w:rPr>
               <w:t xml:space="preserve">90</w:t>
             </w:r>
@@ -3077,7 +3077,7 @@
                 <w:rFonts w:ascii="Arial" w:hAnsi="Arial" w:eastAsia="Arial" w:cs="Arial"/>
                 <w:sz w:val="22"/>
                 <w:szCs w:val="22"/>
-                <w:color w:val="111111"/>
+                <w:color w:val="000000"/>
               </w:rPr>
               <w:t xml:space="preserve">10</w:t>
             </w:r>
@@ -3106,7 +3106,7 @@
                 <w:rFonts w:ascii="Arial" w:hAnsi="Arial" w:eastAsia="Arial" w:cs="Arial"/>
                 <w:sz w:val="22"/>
                 <w:szCs w:val="22"/>
-                <w:color w:val="111111"/>
+                <w:color w:val="000000"/>
               </w:rPr>
               <w:t xml:space="preserve">Woods 2009</w:t>
             </w:r>
@@ -3141,7 +3141,7 @@
                 <w:rFonts w:ascii="Arial" w:hAnsi="Arial" w:eastAsia="Arial" w:cs="Arial"/>
                 <w:sz w:val="22"/>
                 <w:szCs w:val="22"/>
-                <w:color w:val="111111"/>
+                <w:color w:val="000000"/>
               </w:rPr>
               <w:t xml:space="preserve">Scorpio Site (42WS2434)</w:t>
             </w:r>
@@ -3170,7 +3170,7 @@
                 <w:rFonts w:ascii="Arial" w:hAnsi="Arial" w:eastAsia="Arial" w:cs="Arial"/>
                 <w:sz w:val="22"/>
                 <w:szCs w:val="22"/>
-                <w:color w:val="111111"/>
+                <w:color w:val="000000"/>
               </w:rPr>
               <w:t xml:space="preserve">Mixed</w:t>
             </w:r>
@@ -3199,7 +3199,7 @@
                 <w:rFonts w:ascii="Arial" w:hAnsi="Arial" w:eastAsia="Arial" w:cs="Arial"/>
                 <w:sz w:val="22"/>
                 <w:szCs w:val="22"/>
-                <w:color w:val="111111"/>
+                <w:color w:val="000000"/>
               </w:rPr>
               <w:t xml:space="preserve">45       </w:t>
             </w:r>
@@ -3228,7 +3228,7 @@
                 <w:rFonts w:ascii="Arial" w:hAnsi="Arial" w:eastAsia="Arial" w:cs="Arial"/>
                 <w:sz w:val="22"/>
                 <w:szCs w:val="22"/>
-                <w:color w:val="111111"/>
+                <w:color w:val="000000"/>
               </w:rPr>
               <w:t xml:space="preserve">12</w:t>
             </w:r>
@@ -3257,7 +3257,7 @@
                 <w:rFonts w:ascii="Arial" w:hAnsi="Arial" w:eastAsia="Arial" w:cs="Arial"/>
                 <w:sz w:val="22"/>
                 <w:szCs w:val="22"/>
-                <w:color w:val="111111"/>
+                <w:color w:val="000000"/>
               </w:rPr>
               <w:t xml:space="preserve">3</w:t>
             </w:r>
@@ -3286,7 +3286,7 @@
                 <w:rFonts w:ascii="Arial" w:hAnsi="Arial" w:eastAsia="Arial" w:cs="Arial"/>
                 <w:sz w:val="22"/>
                 <w:szCs w:val="22"/>
-                <w:color w:val="111111"/>
+                <w:color w:val="000000"/>
               </w:rPr>
               <w:t xml:space="preserve">Reed et al. 2005</w:t>
             </w:r>
@@ -3321,7 +3321,7 @@
                 <w:rFonts w:ascii="Arial" w:hAnsi="Arial" w:eastAsia="Arial" w:cs="Arial"/>
                 <w:sz w:val="22"/>
                 <w:szCs w:val="22"/>
-                <w:color w:val="111111"/>
+                <w:color w:val="000000"/>
               </w:rPr>
               <w:t xml:space="preserve">South Temple (42SL285)</w:t>
             </w:r>
@@ -3350,7 +3350,7 @@
                 <w:rFonts w:ascii="Arial" w:hAnsi="Arial" w:eastAsia="Arial" w:cs="Arial"/>
                 <w:sz w:val="22"/>
                 <w:szCs w:val="22"/>
-                <w:color w:val="111111"/>
+                <w:color w:val="000000"/>
               </w:rPr>
               <w:t xml:space="preserve">Late</w:t>
             </w:r>
@@ -3379,7 +3379,7 @@
                 <w:rFonts w:ascii="Arial" w:hAnsi="Arial" w:eastAsia="Arial" w:cs="Arial"/>
                 <w:sz w:val="22"/>
                 <w:szCs w:val="22"/>
-                <w:color w:val="111111"/>
+                <w:color w:val="000000"/>
               </w:rPr>
               <w:t xml:space="preserve">42       </w:t>
             </w:r>
@@ -3408,7 +3408,7 @@
                 <w:rFonts w:ascii="Arial" w:hAnsi="Arial" w:eastAsia="Arial" w:cs="Arial"/>
                 <w:sz w:val="22"/>
                 <w:szCs w:val="22"/>
-                <w:color w:val="111111"/>
+                <w:color w:val="000000"/>
               </w:rPr>
               <w:t xml:space="preserve">19</w:t>
             </w:r>
@@ -3437,7 +3437,7 @@
                 <w:rFonts w:ascii="Arial" w:hAnsi="Arial" w:eastAsia="Arial" w:cs="Arial"/>
                 <w:sz w:val="22"/>
                 <w:szCs w:val="22"/>
-                <w:color w:val="111111"/>
+                <w:color w:val="000000"/>
               </w:rPr>
               <w:t xml:space="preserve">1</w:t>
             </w:r>
@@ -3466,7 +3466,7 @@
                 <w:rFonts w:ascii="Arial" w:hAnsi="Arial" w:eastAsia="Arial" w:cs="Arial"/>
                 <w:sz w:val="22"/>
                 <w:szCs w:val="22"/>
-                <w:color w:val="111111"/>
+                <w:color w:val="000000"/>
               </w:rPr>
               <w:t xml:space="preserve">Talbot et al 2004</w:t>
             </w:r>
@@ -3501,7 +3501,7 @@
                 <w:rFonts w:ascii="Arial" w:hAnsi="Arial" w:eastAsia="Arial" w:cs="Arial"/>
                 <w:sz w:val="22"/>
                 <w:szCs w:val="22"/>
-                <w:color w:val="111111"/>
+                <w:color w:val="000000"/>
               </w:rPr>
               <w:t xml:space="preserve">Spotten Cave (42UT104)</w:t>
             </w:r>
@@ -3530,7 +3530,7 @@
                 <w:rFonts w:ascii="Arial" w:hAnsi="Arial" w:eastAsia="Arial" w:cs="Arial"/>
                 <w:sz w:val="22"/>
                 <w:szCs w:val="22"/>
-                <w:color w:val="111111"/>
+                <w:color w:val="000000"/>
               </w:rPr>
               <w:t xml:space="preserve">Mixed</w:t>
             </w:r>
@@ -3559,7 +3559,7 @@
                 <w:rFonts w:ascii="Arial" w:hAnsi="Arial" w:eastAsia="Arial" w:cs="Arial"/>
                 <w:sz w:val="22"/>
                 <w:szCs w:val="22"/>
-                <w:color w:val="111111"/>
+                <w:color w:val="000000"/>
               </w:rPr>
               <w:t xml:space="preserve">61       </w:t>
             </w:r>
@@ -3588,7 +3588,7 @@
                 <w:rFonts w:ascii="Arial" w:hAnsi="Arial" w:eastAsia="Arial" w:cs="Arial"/>
                 <w:sz w:val="22"/>
                 <w:szCs w:val="22"/>
-                <w:color w:val="111111"/>
+                <w:color w:val="000000"/>
               </w:rPr>
               <w:t xml:space="preserve">30</w:t>
             </w:r>
@@ -3617,7 +3617,7 @@
                 <w:rFonts w:ascii="Arial" w:hAnsi="Arial" w:eastAsia="Arial" w:cs="Arial"/>
                 <w:sz w:val="22"/>
                 <w:szCs w:val="22"/>
-                <w:color w:val="111111"/>
+                <w:color w:val="000000"/>
               </w:rPr>
               <w:t xml:space="preserve">18</w:t>
             </w:r>
@@ -3646,7 +3646,7 @@
                 <w:rFonts w:ascii="Arial" w:hAnsi="Arial" w:eastAsia="Arial" w:cs="Arial"/>
                 <w:sz w:val="22"/>
                 <w:szCs w:val="22"/>
-                <w:color w:val="111111"/>
+                <w:color w:val="000000"/>
               </w:rPr>
               <w:t xml:space="preserve">Woods 2004</w:t>
             </w:r>
@@ -3681,7 +3681,7 @@
                 <w:rFonts w:ascii="Arial" w:hAnsi="Arial" w:eastAsia="Arial" w:cs="Arial"/>
                 <w:sz w:val="22"/>
                 <w:szCs w:val="22"/>
-                <w:color w:val="111111"/>
+                <w:color w:val="000000"/>
               </w:rPr>
               <w:t xml:space="preserve">Summit (42IN40)</w:t>
             </w:r>
@@ -3710,7 +3710,7 @@
                 <w:rFonts w:ascii="Arial" w:hAnsi="Arial" w:eastAsia="Arial" w:cs="Arial"/>
                 <w:sz w:val="22"/>
                 <w:szCs w:val="22"/>
-                <w:color w:val="111111"/>
+                <w:color w:val="000000"/>
               </w:rPr>
               <w:t xml:space="preserve">Mixed</w:t>
             </w:r>
@@ -3739,7 +3739,7 @@
                 <w:rFonts w:ascii="Arial" w:hAnsi="Arial" w:eastAsia="Arial" w:cs="Arial"/>
                 <w:sz w:val="22"/>
                 <w:szCs w:val="22"/>
-                <w:color w:val="111111"/>
+                <w:color w:val="000000"/>
               </w:rPr>
               <w:t xml:space="preserve">1.79e+03</w:t>
             </w:r>
@@ -3768,7 +3768,7 @@
                 <w:rFonts w:ascii="Arial" w:hAnsi="Arial" w:eastAsia="Arial" w:cs="Arial"/>
                 <w:sz w:val="22"/>
                 <w:szCs w:val="22"/>
-                <w:color w:val="111111"/>
+                <w:color w:val="000000"/>
               </w:rPr>
               <w:t xml:space="preserve">500</w:t>
             </w:r>
@@ -3797,7 +3797,7 @@
                 <w:rFonts w:ascii="Arial" w:hAnsi="Arial" w:eastAsia="Arial" w:cs="Arial"/>
                 <w:sz w:val="22"/>
                 <w:szCs w:val="22"/>
-                <w:color w:val="111111"/>
+                <w:color w:val="000000"/>
               </w:rPr>
               <w:t xml:space="preserve">72</w:t>
             </w:r>
@@ -3826,7 +3826,7 @@
                 <w:rFonts w:ascii="Arial" w:hAnsi="Arial" w:eastAsia="Arial" w:cs="Arial"/>
                 <w:sz w:val="22"/>
                 <w:szCs w:val="22"/>
-                <w:color w:val="111111"/>
+                <w:color w:val="000000"/>
               </w:rPr>
               <w:t xml:space="preserve">Woods 2009</w:t>
             </w:r>
@@ -3861,7 +3861,7 @@
                 <w:rFonts w:ascii="Arial" w:hAnsi="Arial" w:eastAsia="Arial" w:cs="Arial"/>
                 <w:sz w:val="22"/>
                 <w:szCs w:val="22"/>
-                <w:color w:val="111111"/>
+                <w:color w:val="000000"/>
               </w:rPr>
               <w:t xml:space="preserve">Wolf Village 1 (42UT273)</w:t>
             </w:r>
@@ -3890,7 +3890,7 @@
                 <w:rFonts w:ascii="Arial" w:hAnsi="Arial" w:eastAsia="Arial" w:cs="Arial"/>
                 <w:sz w:val="22"/>
                 <w:szCs w:val="22"/>
-                <w:color w:val="111111"/>
+                <w:color w:val="000000"/>
               </w:rPr>
               <w:t xml:space="preserve">Early</w:t>
             </w:r>
@@ -3919,7 +3919,7 @@
                 <w:rFonts w:ascii="Arial" w:hAnsi="Arial" w:eastAsia="Arial" w:cs="Arial"/>
                 <w:sz w:val="22"/>
                 <w:szCs w:val="22"/>
-                <w:color w:val="111111"/>
+                <w:color w:val="000000"/>
               </w:rPr>
               <w:t xml:space="preserve">61       </w:t>
             </w:r>
@@ -3948,7 +3948,7 @@
                 <w:rFonts w:ascii="Arial" w:hAnsi="Arial" w:eastAsia="Arial" w:cs="Arial"/>
                 <w:sz w:val="22"/>
                 <w:szCs w:val="22"/>
-                <w:color w:val="111111"/>
+                <w:color w:val="000000"/>
               </w:rPr>
               <w:t xml:space="preserve">53</w:t>
             </w:r>
@@ -3977,7 +3977,7 @@
                 <w:rFonts w:ascii="Arial" w:hAnsi="Arial" w:eastAsia="Arial" w:cs="Arial"/>
                 <w:sz w:val="22"/>
                 <w:szCs w:val="22"/>
-                <w:color w:val="111111"/>
+                <w:color w:val="000000"/>
               </w:rPr>
               <w:t xml:space="preserve">0</w:t>
             </w:r>
@@ -4006,7 +4006,7 @@
                 <w:rFonts w:ascii="Arial" w:hAnsi="Arial" w:eastAsia="Arial" w:cs="Arial"/>
                 <w:sz w:val="22"/>
                 <w:szCs w:val="22"/>
-                <w:color w:val="111111"/>
+                <w:color w:val="000000"/>
               </w:rPr>
               <w:t xml:space="preserve">Unpublished data</w:t>
             </w:r>
@@ -4041,7 +4041,7 @@
                 <w:rFonts w:ascii="Arial" w:hAnsi="Arial" w:eastAsia="Arial" w:cs="Arial"/>
                 <w:sz w:val="22"/>
                 <w:szCs w:val="22"/>
-                <w:color w:val="111111"/>
+                <w:color w:val="000000"/>
               </w:rPr>
               <w:t xml:space="preserve">Wolf Village 2 (42UT273)</w:t>
             </w:r>
@@ -4070,7 +4070,7 @@
                 <w:rFonts w:ascii="Arial" w:hAnsi="Arial" w:eastAsia="Arial" w:cs="Arial"/>
                 <w:sz w:val="22"/>
                 <w:szCs w:val="22"/>
-                <w:color w:val="111111"/>
+                <w:color w:val="000000"/>
               </w:rPr>
               <w:t xml:space="preserve">Late</w:t>
             </w:r>
@@ -4099,7 +4099,7 @@
                 <w:rFonts w:ascii="Arial" w:hAnsi="Arial" w:eastAsia="Arial" w:cs="Arial"/>
                 <w:sz w:val="22"/>
                 <w:szCs w:val="22"/>
-                <w:color w:val="111111"/>
+                <w:color w:val="000000"/>
               </w:rPr>
               <w:t xml:space="preserve">727       </w:t>
             </w:r>
@@ -4128,7 +4128,7 @@
                 <w:rFonts w:ascii="Arial" w:hAnsi="Arial" w:eastAsia="Arial" w:cs="Arial"/>
                 <w:sz w:val="22"/>
                 <w:szCs w:val="22"/>
-                <w:color w:val="111111"/>
+                <w:color w:val="000000"/>
               </w:rPr>
               <w:t xml:space="preserve">137</w:t>
             </w:r>
@@ -4157,7 +4157,7 @@
                 <w:rFonts w:ascii="Arial" w:hAnsi="Arial" w:eastAsia="Arial" w:cs="Arial"/>
                 <w:sz w:val="22"/>
                 <w:szCs w:val="22"/>
-                <w:color w:val="111111"/>
+                <w:color w:val="000000"/>
               </w:rPr>
               <w:t xml:space="preserve">10</w:t>
             </w:r>
@@ -4186,7 +4186,7 @@
                 <w:rFonts w:ascii="Arial" w:hAnsi="Arial" w:eastAsia="Arial" w:cs="Arial"/>
                 <w:sz w:val="22"/>
                 <w:szCs w:val="22"/>
-                <w:color w:val="111111"/>
+                <w:color w:val="000000"/>
               </w:rPr>
               <w:t xml:space="preserve">Unpublished data</w:t>
             </w:r>
@@ -4223,7 +4223,7 @@
                 <w:rFonts w:ascii="Arial" w:hAnsi="Arial" w:eastAsia="Arial" w:cs="Arial"/>
                 <w:sz w:val="22"/>
                 <w:szCs w:val="22"/>
-                <w:color w:val="111111"/>
+                <w:color w:val="000000"/>
               </w:rPr>
               <w:t xml:space="preserve">Woodard Mound (42UT102)</w:t>
             </w:r>
@@ -4254,7 +4254,7 @@
                 <w:rFonts w:ascii="Arial" w:hAnsi="Arial" w:eastAsia="Arial" w:cs="Arial"/>
                 <w:sz w:val="22"/>
                 <w:szCs w:val="22"/>
-                <w:color w:val="111111"/>
+                <w:color w:val="000000"/>
               </w:rPr>
               <w:t xml:space="preserve">Late</w:t>
             </w:r>
@@ -4285,7 +4285,7 @@
                 <w:rFonts w:ascii="Arial" w:hAnsi="Arial" w:eastAsia="Arial" w:cs="Arial"/>
                 <w:sz w:val="22"/>
                 <w:szCs w:val="22"/>
-                <w:color w:val="111111"/>
+                <w:color w:val="000000"/>
               </w:rPr>
               <w:t xml:space="preserve">255       </w:t>
             </w:r>
@@ -4316,7 +4316,7 @@
                 <w:rFonts w:ascii="Arial" w:hAnsi="Arial" w:eastAsia="Arial" w:cs="Arial"/>
                 <w:sz w:val="22"/>
                 <w:szCs w:val="22"/>
-                <w:color w:val="111111"/>
+                <w:color w:val="000000"/>
               </w:rPr>
               <w:t xml:space="preserve">61</w:t>
             </w:r>
@@ -4347,7 +4347,7 @@
                 <w:rFonts w:ascii="Arial" w:hAnsi="Arial" w:eastAsia="Arial" w:cs="Arial"/>
                 <w:sz w:val="22"/>
                 <w:szCs w:val="22"/>
-                <w:color w:val="111111"/>
+                <w:color w:val="000000"/>
               </w:rPr>
               <w:t xml:space="preserve">13</w:t>
             </w:r>
@@ -4378,7 +4378,7 @@
                 <w:rFonts w:ascii="Arial" w:hAnsi="Arial" w:eastAsia="Arial" w:cs="Arial"/>
                 <w:sz w:val="22"/>
                 <w:szCs w:val="22"/>
-                <w:color w:val="111111"/>
+                <w:color w:val="000000"/>
               </w:rPr>
               <w:t xml:space="preserve">Richens 1983</w:t>
             </w:r>
@@ -4416,7 +4416,7 @@
                 <w:rFonts w:ascii="Arial" w:hAnsi="Arial" w:eastAsia="Arial" w:cs="Arial"/>
                 <w:sz w:val="22"/>
                 <w:szCs w:val="22"/>
-                <w:color w:val="111111"/>
+                <w:color w:val="000000"/>
               </w:rPr>
               <w:t xml:space="preserve">$^a$Bull Creek incorporates several site numbers: 42WN226, 42WN230, 42WN231, 42WN261, 42WN326, 42WN337, 42WN991, 42WN996.</w:t>
             </w:r>
@@ -4452,7 +4452,7 @@
                 <w:rFonts w:ascii="Arial" w:hAnsi="Arial" w:eastAsia="Arial" w:cs="Arial"/>
                 <w:sz w:val="22"/>
                 <w:szCs w:val="22"/>
-                <w:color w:val="111111"/>
+                <w:color w:val="000000"/>
               </w:rPr>
               <w:t xml:space="preserve">$^b$This site is composed of several mounds that were excavated and reported at different times.</w:t>
             </w:r>

</xml_diff>